<commit_message>
Testing report Student 5
</commit_message>
<xml_diff>
--- a/reports/Student #5/05 - Requirements - Student #5.docx
+++ b/reports/Student #5/05 - Requirements - Student #5.docx
@@ -644,11 +644,19 @@
                   </w:rPr>
                   <w:t xml:space="preserve">, </w:t>
                 </w:r>
+                <w:proofErr w:type="gramStart"/>
                 <w:r>
                   <w:rPr>
                     <w:rFonts w:asciiTheme="majorHAnsi" w:hAnsiTheme="majorHAnsi" w:cstheme="majorHAnsi"/>
                   </w:rPr>
-                  <w:t xml:space="preserve">2025 </w:t>
+                  <w:t>2025</w:t>
+                </w:r>
+                <w:proofErr w:type="gramEnd"/>
+                <w:r>
+                  <w:rPr>
+                    <w:rFonts w:asciiTheme="majorHAnsi" w:hAnsiTheme="majorHAnsi" w:cstheme="majorHAnsi"/>
+                  </w:rPr>
+                  <w:t xml:space="preserve"> </w:t>
                 </w:r>
                 <w:r>
                   <w:rPr>
@@ -2501,7 +2509,13 @@
         <w:sdtEndPr/>
         <w:sdtContent>
           <w:r>
-            <w:t xml:space="preserve">    </w:t>
+            <w:t xml:space="preserve">  </w:t>
+          </w:r>
+          <w:r>
+            <w:t xml:space="preserve">X </w:t>
+          </w:r>
+          <w:r>
+            <w:t xml:space="preserve">  </w:t>
           </w:r>
         </w:sdtContent>
       </w:sdt>
@@ -2610,7 +2624,13 @@
         <w:sdtEndPr/>
         <w:sdtContent>
           <w:r>
-            <w:t xml:space="preserve">    </w:t>
+            <w:t xml:space="preserve">  </w:t>
+          </w:r>
+          <w:r>
+            <w:t xml:space="preserve">X </w:t>
+          </w:r>
+          <w:r>
+            <w:t xml:space="preserve">  </w:t>
           </w:r>
         </w:sdtContent>
       </w:sdt>
@@ -2665,7 +2685,13 @@
         <w:sdtEndPr/>
         <w:sdtContent>
           <w:r>
-            <w:t xml:space="preserve">    </w:t>
+            <w:t xml:space="preserve"> </w:t>
+          </w:r>
+          <w:r>
+            <w:t xml:space="preserve">  X</w:t>
+          </w:r>
+          <w:r>
+            <w:t xml:space="preserve">   </w:t>
           </w:r>
         </w:sdtContent>
       </w:sdt>
@@ -2699,7 +2725,13 @@
         <w:sdtEndPr/>
         <w:sdtContent>
           <w:r>
-            <w:t xml:space="preserve">    </w:t>
+            <w:t xml:space="preserve"> </w:t>
+          </w:r>
+          <w:r>
+            <w:t xml:space="preserve"> X</w:t>
+          </w:r>
+          <w:r>
+            <w:t xml:space="preserve">   </w:t>
           </w:r>
         </w:sdtContent>
       </w:sdt>
@@ -9219,6 +9251,7 @@
     <w:rsid w:val="00953D97"/>
     <w:rsid w:val="00966054"/>
     <w:rsid w:val="009E476D"/>
+    <w:rsid w:val="00A47151"/>
     <w:rsid w:val="00B04CA5"/>
     <w:rsid w:val="00BB071B"/>
     <w:rsid w:val="00BE3D05"/>

</xml_diff>